<commit_message>
From v1.0.1 to v1.0.2
</commit_message>
<xml_diff>
--- a/output/docx/UC004 - Detalhar Diárias.docx
+++ b/output/docx/UC004 - Detalhar Diárias.docx
@@ -515,7 +515,7 @@
             </w:pPr>
             <w:r>
               <w:rPr/>
-              <w:t>09/07/2020</w:t>
+              <w:t>11/08/2020</w:t>
             </w:r>
           </w:p>
         </w:tc>
@@ -1003,7 +1003,8 @@
           <w:szCs w:val="24"/>
           <w:u w:val="none"/>
         </w:rPr>
-        <w:t>2. System Apresenta a tela com as informações da diária do servidor (dados gerais da diária, extratificação do cálculo da diária, conta para crédito, período da viagem, histórico de tramitação, detalhamento de empenho e pagamento, prestação de contas e seus detalhes). </w:t>
+        <w:t>2. System Apresenta a tela com as informações da diária do servidor (dados gerais da diária, extratificação do cálculo da diária, conta para crédito, período da viagem, histórico de tramitação, detalhamento de empenho e pagamento, prestação de contas e seus detalhes).
+					Apresenta o numero do empenho e a autorização de pagamento como links. </w:t>
       </w:r>
     </w:p>
     <w:p>

</xml_diff>

<commit_message>
From v1.0.3 to v1.1
</commit_message>
<xml_diff>
--- a/output/docx/UC004 - Detalhar Diárias.docx
+++ b/output/docx/UC004 - Detalhar Diárias.docx
@@ -515,7 +515,7 @@
             </w:pPr>
             <w:r>
               <w:rPr/>
-              <w:t>11/08/2020</w:t>
+              <w:t>27/08/2020</w:t>
             </w:r>
           </w:p>
         </w:tc>
@@ -1004,7 +1004,8 @@
           <w:u w:val="none"/>
         </w:rPr>
         <w:t>2. System Apresenta a tela com as informações da diária do servidor (dados gerais da diária, extratificação do cálculo da diária, conta para crédito, período da viagem, histórico de tramitação, detalhamento de empenho e pagamento, prestação de contas e seus detalhes).
-					Apresenta o numero do empenho e a autorização de pagamento como links. </w:t>
+					Apresenta o numero do empenho e a autorização de pagamento como links.
+					Apresenta, no detalhamento das diárias, a justificativa concatenada com o detalhe. </w:t>
       </w:r>
     </w:p>
     <w:p>

</xml_diff>